<commit_message>
Actualizado plan de SCM
</commit_message>
<xml_diff>
--- a/documentation/scm/sggv-scm-plan.docx
+++ b/documentation/scm/sggv-scm-plan.docx
@@ -32,11 +32,81 @@
       </w:r>
     </w:p>
     <w:p>
+      <w:r>
+        <w:t xml:space="preserve">El plan de la gestión de la configuración de software </w:t>
+      </w:r>
+      <w:r>
+        <w:t xml:space="preserve">(SCM) </w:t>
+      </w:r>
+      <w:r>
+        <w:t>define los lineamientos que deben seguirse para controlar como los elementos de configuración cambian a lo largo del ciclo de vida de un proyecto, además define los roles, su responsabilidad y los permisos para ejecutar cambios a los elementos de configuración.</w:t>
+      </w:r>
+    </w:p>
+    <w:p>
       <w:pPr>
         <w:pStyle w:val="Heading1"/>
       </w:pPr>
       <w:r>
         <w:t>Gestión</w:t>
+      </w:r>
+    </w:p>
+    <w:p>
+      <w:pPr>
+        <w:pStyle w:val="Heading2"/>
+      </w:pPr>
+      <w:r>
+        <w:t>Organización</w:t>
+      </w:r>
+    </w:p>
+    <w:p>
+      <w:r>
+        <w:t>L</w:t>
+      </w:r>
+      <w:r>
+        <w:t xml:space="preserve">as actividades </w:t>
+      </w:r>
+      <w:r>
+        <w:t xml:space="preserve">del proceso de la </w:t>
+      </w:r>
+      <w:r>
+        <w:t xml:space="preserve">gestión de la configuración </w:t>
+      </w:r>
+      <w:r>
+        <w:t>de software se integran al proceso de desarrollo de software a lo largo de todas sus actividades.</w:t>
+      </w:r>
+    </w:p>
+    <w:p>
+      <w:r>
+        <w:t>Todo proyecto debe incluir su propio plan de gestión de la configuración</w:t>
+      </w:r>
+      <w:r>
+        <w:t xml:space="preserve"> de software.</w:t>
+      </w:r>
+    </w:p>
+    <w:p>
+      <w:pPr>
+        <w:pStyle w:val="Heading2"/>
+      </w:pPr>
+      <w:r>
+        <w:t>Roles y r</w:t>
+      </w:r>
+      <w:r>
+        <w:t>esponsabilidades</w:t>
+      </w:r>
+    </w:p>
+    <w:p>
+      <w:pPr>
+        <w:rPr>
+          <w:i/>
+          <w:iCs/>
+          <w:color w:val="5B9BD5" w:themeColor="accent1"/>
+        </w:rPr>
+      </w:pPr>
+      <w:r>
+        <w:rPr>
+          <w:rStyle w:val="IntenseEmphasis"/>
+        </w:rPr>
+        <w:t>X</w:t>
       </w:r>
       <w:bookmarkStart w:id="0" w:name="_GoBack"/>
       <w:bookmarkEnd w:id="0"/>
@@ -46,15 +116,52 @@
         <w:pStyle w:val="Heading2"/>
       </w:pPr>
       <w:r>
-        <w:t>Organización</w:t>
-      </w:r>
-    </w:p>
+        <w:t xml:space="preserve">Políticas, Directrices </w:t>
+      </w:r>
+      <w:r>
+        <w:t>y</w:t>
+      </w:r>
+      <w:r>
+        <w:t xml:space="preserve"> Procedimientos</w:t>
+      </w:r>
+    </w:p>
+    <w:p>
+      <w:r>
+        <w:rPr>
+          <w:rStyle w:val="IntenseEmphasis"/>
+        </w:rPr>
+        <w:t>Proveer y describir las políticas, directivas y procedimientos que aplican al plan de gestión de la configuración. Identificar cualquier restricción externa o requerimientos puestos en el plan por políticas, directivas y procedimientos</w:t>
+      </w:r>
+      <w:r>
+        <w:t>.</w:t>
+      </w:r>
+    </w:p>
+    <w:p/>
     <w:p>
       <w:pPr>
         <w:pStyle w:val="Heading2"/>
       </w:pPr>
       <w:r>
-        <w:t>Responsabilidades</w:t>
+        <w:t xml:space="preserve">Herramientas, </w:t>
+      </w:r>
+      <w:r>
+        <w:t>e</w:t>
+      </w:r>
+      <w:r>
+        <w:t>ntorno e Infraestructura</w:t>
+      </w:r>
+    </w:p>
+    <w:p>
+      <w:r>
+        <w:t>Para la gestión de la configuración de software se va utilizar Git</w:t>
+      </w:r>
+    </w:p>
+    <w:p>
+      <w:r>
+        <w:t>El repositorio pri</w:t>
+      </w:r>
+      <w:r>
+        <w:t>ncipal va ser alojado en GitHub</w:t>
       </w:r>
     </w:p>
     <w:p>
@@ -62,7 +169,47 @@
         <w:pStyle w:val="Heading2"/>
       </w:pPr>
       <w:r>
-        <w:t>Roles</w:t>
+        <w:t>Cronograma</w:t>
+      </w:r>
+    </w:p>
+    <w:p>
+      <w:pPr>
+        <w:rPr>
+          <w:rStyle w:val="IntenseEmphasis"/>
+        </w:rPr>
+      </w:pPr>
+      <w:r>
+        <w:rPr>
+          <w:rStyle w:val="IntenseEmphasis"/>
+        </w:rPr>
+        <w:t>Proveer una referencia a la ubicación de la información de calendario de la gestión de la configuración del PY, o especificar la información de calendario de GC que establece la secuencia y coordinac</w:t>
+      </w:r>
+      <w:r>
+        <w:rPr>
+          <w:rStyle w:val="IntenseEmphasis"/>
+        </w:rPr>
+        <w:t>ión de las actividades de GC.</w:t>
+      </w:r>
+    </w:p>
+    <w:p>
+      <w:pPr>
+        <w:rPr>
+          <w:rStyle w:val="IntenseEmphasis"/>
+        </w:rPr>
+      </w:pPr>
+      <w:r>
+        <w:rPr>
+          <w:rStyle w:val="IntenseEmphasis"/>
+        </w:rPr>
+        <w:t>Establecer la secuencia y dependencias entre todas las actividades de GC y la relación de las actividades más importantes con los hitos mayores del PY. Incluir los hitos principales del producto relacionados con actividades de GC.</w:t>
+      </w:r>
+    </w:p>
+    <w:p>
+      <w:pPr>
+        <w:pStyle w:val="Heading1"/>
+      </w:pPr>
+      <w:r>
+        <w:t>Actividades de la SCM</w:t>
       </w:r>
     </w:p>
     <w:p>
@@ -70,13 +217,440 @@
         <w:pStyle w:val="Heading2"/>
       </w:pPr>
       <w:r>
-        <w:t xml:space="preserve">Políticas, Directrices </w:t>
-      </w:r>
-      <w:r>
-        <w:t>y</w:t>
-      </w:r>
-      <w:r>
-        <w:t xml:space="preserve"> Procedimientos</w:t>
+        <w:t>Identificación</w:t>
+      </w:r>
+    </w:p>
+    <w:p/>
+    <w:tbl>
+      <w:tblPr>
+        <w:tblStyle w:val="TableGrid"/>
+        <w:tblW w:w="0" w:type="auto"/>
+        <w:tblLook w:val="04A0" w:firstRow="1" w:lastRow="0" w:firstColumn="1" w:lastColumn="0" w:noHBand="0" w:noVBand="1"/>
+      </w:tblPr>
+      <w:tblGrid>
+        <w:gridCol w:w="1803"/>
+        <w:gridCol w:w="1804"/>
+        <w:gridCol w:w="1804"/>
+        <w:gridCol w:w="1804"/>
+        <w:gridCol w:w="1804"/>
+      </w:tblGrid>
+      <w:tr>
+        <w:tc>
+          <w:tcPr>
+            <w:tcW w:w="1803" w:type="dxa"/>
+          </w:tcPr>
+          <w:p>
+            <w:r>
+              <w:lastRenderedPageBreak/>
+              <w:t>Tipo</w:t>
+            </w:r>
+          </w:p>
+        </w:tc>
+        <w:tc>
+          <w:tcPr>
+            <w:tcW w:w="1804" w:type="dxa"/>
+          </w:tcPr>
+          <w:p>
+            <w:r>
+              <w:t>Nombre del ítem (CI)</w:t>
+            </w:r>
+          </w:p>
+        </w:tc>
+        <w:tc>
+          <w:tcPr>
+            <w:tcW w:w="1804" w:type="dxa"/>
+          </w:tcPr>
+          <w:p>
+            <w:r>
+              <w:t>Fuente</w:t>
+            </w:r>
+          </w:p>
+        </w:tc>
+        <w:tc>
+          <w:tcPr>
+            <w:tcW w:w="1804" w:type="dxa"/>
+          </w:tcPr>
+          <w:p>
+            <w:r>
+              <w:t>Extensión</w:t>
+            </w:r>
+          </w:p>
+        </w:tc>
+        <w:tc>
+          <w:tcPr>
+            <w:tcW w:w="1804" w:type="dxa"/>
+          </w:tcPr>
+          <w:p>
+            <w:r>
+              <w:t>Proyecto</w:t>
+            </w:r>
+          </w:p>
+        </w:tc>
+      </w:tr>
+      <w:tr>
+        <w:tc>
+          <w:tcPr>
+            <w:tcW w:w="1803" w:type="dxa"/>
+          </w:tcPr>
+          <w:p/>
+        </w:tc>
+        <w:tc>
+          <w:tcPr>
+            <w:tcW w:w="1804" w:type="dxa"/>
+          </w:tcPr>
+          <w:p/>
+        </w:tc>
+        <w:tc>
+          <w:tcPr>
+            <w:tcW w:w="1804" w:type="dxa"/>
+          </w:tcPr>
+          <w:p/>
+        </w:tc>
+        <w:tc>
+          <w:tcPr>
+            <w:tcW w:w="1804" w:type="dxa"/>
+          </w:tcPr>
+          <w:p/>
+        </w:tc>
+        <w:tc>
+          <w:tcPr>
+            <w:tcW w:w="1804" w:type="dxa"/>
+          </w:tcPr>
+          <w:p/>
+        </w:tc>
+      </w:tr>
+      <w:tr>
+        <w:tc>
+          <w:tcPr>
+            <w:tcW w:w="1803" w:type="dxa"/>
+          </w:tcPr>
+          <w:p/>
+        </w:tc>
+        <w:tc>
+          <w:tcPr>
+            <w:tcW w:w="1804" w:type="dxa"/>
+          </w:tcPr>
+          <w:p/>
+        </w:tc>
+        <w:tc>
+          <w:tcPr>
+            <w:tcW w:w="1804" w:type="dxa"/>
+          </w:tcPr>
+          <w:p/>
+        </w:tc>
+        <w:tc>
+          <w:tcPr>
+            <w:tcW w:w="1804" w:type="dxa"/>
+          </w:tcPr>
+          <w:p/>
+        </w:tc>
+        <w:tc>
+          <w:tcPr>
+            <w:tcW w:w="1804" w:type="dxa"/>
+          </w:tcPr>
+          <w:p/>
+        </w:tc>
+      </w:tr>
+      <w:tr>
+        <w:tc>
+          <w:tcPr>
+            <w:tcW w:w="1803" w:type="dxa"/>
+          </w:tcPr>
+          <w:p/>
+        </w:tc>
+        <w:tc>
+          <w:tcPr>
+            <w:tcW w:w="1804" w:type="dxa"/>
+          </w:tcPr>
+          <w:p/>
+        </w:tc>
+        <w:tc>
+          <w:tcPr>
+            <w:tcW w:w="1804" w:type="dxa"/>
+          </w:tcPr>
+          <w:p/>
+        </w:tc>
+        <w:tc>
+          <w:tcPr>
+            <w:tcW w:w="1804" w:type="dxa"/>
+          </w:tcPr>
+          <w:p/>
+        </w:tc>
+        <w:tc>
+          <w:tcPr>
+            <w:tcW w:w="1804" w:type="dxa"/>
+          </w:tcPr>
+          <w:p/>
+        </w:tc>
+      </w:tr>
+      <w:tr>
+        <w:tc>
+          <w:tcPr>
+            <w:tcW w:w="1803" w:type="dxa"/>
+          </w:tcPr>
+          <w:p/>
+        </w:tc>
+        <w:tc>
+          <w:tcPr>
+            <w:tcW w:w="1804" w:type="dxa"/>
+          </w:tcPr>
+          <w:p/>
+        </w:tc>
+        <w:tc>
+          <w:tcPr>
+            <w:tcW w:w="1804" w:type="dxa"/>
+          </w:tcPr>
+          <w:p/>
+        </w:tc>
+        <w:tc>
+          <w:tcPr>
+            <w:tcW w:w="1804" w:type="dxa"/>
+          </w:tcPr>
+          <w:p/>
+        </w:tc>
+        <w:tc>
+          <w:tcPr>
+            <w:tcW w:w="1804" w:type="dxa"/>
+          </w:tcPr>
+          <w:p/>
+        </w:tc>
+      </w:tr>
+    </w:tbl>
+    <w:p/>
+    <w:p>
+      <w:pPr>
+        <w:pStyle w:val="Heading3"/>
+      </w:pPr>
+      <w:r>
+        <w:t>Nomenclatura</w:t>
+      </w:r>
+    </w:p>
+    <w:p>
+      <w:r>
+        <w:t>Los CI deben seguir las reglas de nomenclatura</w:t>
+      </w:r>
+      <w:r>
+        <w:t>:</w:t>
+      </w:r>
+    </w:p>
+    <w:p>
+      <w:pPr>
+        <w:pStyle w:val="ListParagraph"/>
+        <w:numPr>
+          <w:ilvl w:val="0"/>
+          <w:numId w:val="7"/>
+        </w:numPr>
+        <w:spacing w:line="360" w:lineRule="auto"/>
+      </w:pPr>
+      <w:r>
+        <w:t>Los nombres de los archivos deberán contener solo caracteres latinos en minúsculas (caracteres ANSI 45, 48-56 y 97-122) validados con la expresión regular /^[a-z0-9-]{1,}\.[a-z0-9]{1,}$/</w:t>
+      </w:r>
+    </w:p>
+    <w:p>
+      <w:pPr>
+        <w:pStyle w:val="ListParagraph"/>
+        <w:numPr>
+          <w:ilvl w:val="0"/>
+          <w:numId w:val="7"/>
+        </w:numPr>
+        <w:spacing w:line="360" w:lineRule="auto"/>
+      </w:pPr>
+      <w:r>
+        <w:t>Utilizar solo el idioma inglés para las palabras que componen el nombre del archivo.</w:t>
+      </w:r>
+    </w:p>
+    <w:p>
+      <w:pPr>
+        <w:pStyle w:val="ListParagraph"/>
+        <w:numPr>
+          <w:ilvl w:val="0"/>
+          <w:numId w:val="7"/>
+        </w:numPr>
+        <w:spacing w:line="360" w:lineRule="auto"/>
+      </w:pPr>
+      <w:r>
+        <w:t>Separar palabras usando un guion.</w:t>
+      </w:r>
+    </w:p>
+    <w:p>
+      <w:pPr>
+        <w:pStyle w:val="ListParagraph"/>
+        <w:numPr>
+          <w:ilvl w:val="0"/>
+          <w:numId w:val="7"/>
+        </w:numPr>
+        <w:spacing w:line="360" w:lineRule="auto"/>
+      </w:pPr>
+      <w:r>
+        <w:t>La clasificación del archivo se coloca al final</w:t>
+      </w:r>
+    </w:p>
+    <w:p>
+      <w:pPr>
+        <w:pStyle w:val="ListParagraph"/>
+        <w:numPr>
+          <w:ilvl w:val="0"/>
+          <w:numId w:val="7"/>
+        </w:numPr>
+        <w:spacing w:line="360" w:lineRule="auto"/>
+      </w:pPr>
+      <w:r>
+        <w:t>E</w:t>
+      </w:r>
+      <w:r>
+        <w:t>vitar el uso de acrónimos</w:t>
+      </w:r>
+      <w:r>
+        <w:t xml:space="preserve"> que no sean comúnmente conocidos</w:t>
+      </w:r>
+      <w:r>
+        <w:t>.</w:t>
+      </w:r>
+    </w:p>
+    <w:p>
+      <w:pPr>
+        <w:pStyle w:val="ListParagraph"/>
+        <w:numPr>
+          <w:ilvl w:val="0"/>
+          <w:numId w:val="7"/>
+        </w:numPr>
+        <w:spacing w:line="360" w:lineRule="auto"/>
+      </w:pPr>
+      <w:r>
+        <w:t>Documentos específicos de un proyecto deben comenzar con las siglas del proyecto.</w:t>
+      </w:r>
+    </w:p>
+    <w:p>
+      <w:pPr>
+        <w:pStyle w:val="ListParagraph"/>
+        <w:numPr>
+          <w:ilvl w:val="0"/>
+          <w:numId w:val="7"/>
+        </w:numPr>
+        <w:spacing w:line="360" w:lineRule="auto"/>
+      </w:pPr>
+      <w:r>
+        <w:t>La longitud máxima para el nombre del archivo es 64 caracteres.</w:t>
+      </w:r>
+    </w:p>
+    <w:p/>
+    <w:p/>
+    <w:p/>
+    <w:p>
+      <w:r>
+        <w:t xml:space="preserve">Las versiones de lanzamientos y documentos </w:t>
+      </w:r>
+      <w:r>
+        <w:t xml:space="preserve">seguirán </w:t>
+      </w:r>
+      <w:r>
+        <w:t>el Versionamiento Semántico</w:t>
+      </w:r>
+      <w:r>
+        <w:t xml:space="preserve"> 2.0.0 </w:t>
+      </w:r>
+      <w:r>
+        <w:t>(</w:t>
+      </w:r>
+      <w:hyperlink r:id="rId5" w:history="1">
+        <w:r>
+          <w:rPr>
+            <w:rStyle w:val="Hyperlink"/>
+          </w:rPr>
+          <w:t>http://semver.org/</w:t>
+        </w:r>
+      </w:hyperlink>
+      <w:r>
+        <w:t xml:space="preserve">), </w:t>
+      </w:r>
+      <w:r>
+        <w:t xml:space="preserve">que </w:t>
+      </w:r>
+      <w:r>
+        <w:t xml:space="preserve">en resumen dice: </w:t>
+      </w:r>
+    </w:p>
+    <w:p>
+      <w:r>
+        <w:t>Dado un número de versión MAYOR.MENOR.PARCHE, se incrementa:</w:t>
+      </w:r>
+    </w:p>
+    <w:p>
+      <w:pPr>
+        <w:ind w:left="720"/>
+      </w:pPr>
+      <w:r>
+        <w:t>MAYOR si se hacen cambios incompatibles con la versión anterior,</w:t>
+      </w:r>
+    </w:p>
+    <w:p>
+      <w:pPr>
+        <w:ind w:left="720"/>
+      </w:pPr>
+      <w:r>
+        <w:t>MENOR cuando se añade funcionalidad que es compatible con la estructura anterior, y</w:t>
+      </w:r>
+    </w:p>
+    <w:p>
+      <w:pPr>
+        <w:ind w:left="720"/>
+      </w:pPr>
+      <w:r>
+        <w:t>PARCHE cuando se corrigen defectos sin afectar la estructura anterior.</w:t>
+      </w:r>
+    </w:p>
+    <w:p>
+      <w:pPr>
+        <w:ind w:left="720"/>
+      </w:pPr>
+      <w:r>
+        <w:t>Adicionalmente se pueden incluir etiquetas para pre lanzamientos.</w:t>
+      </w:r>
+    </w:p>
+    <w:p>
+      <w:r>
+        <w:t>Ejemplo:</w:t>
+      </w:r>
+    </w:p>
+    <w:p>
+      <w:pPr>
+        <w:ind w:firstLine="720"/>
+      </w:pPr>
+      <w:r>
+        <w:rPr>
+          <w:rFonts w:ascii="Helvetica" w:hAnsi="Helvetica" w:cs="Helvetica"/>
+          <w:color w:val="000000"/>
+        </w:rPr>
+        <w:t>1.0.0-alpha &lt;</w:t>
+      </w:r>
+      <w:r>
+        <w:rPr>
+          <w:rFonts w:ascii="Helvetica" w:hAnsi="Helvetica" w:cs="Helvetica"/>
+          <w:color w:val="000000"/>
+        </w:rPr>
+        <w:t xml:space="preserve"> 1.0.0-alpha.beta &lt; 1.0.0-beta &lt; 1.0.0-beta.2 &lt; 1.0.0-rc.1 &lt; 1.0.0</w:t>
+      </w:r>
+    </w:p>
+    <w:p/>
+    <w:p>
+      <w:pPr>
+        <w:pStyle w:val="Heading3"/>
+      </w:pPr>
+      <w:r>
+        <w:t>Lista de ítems</w:t>
+      </w:r>
+    </w:p>
+    <w:p>
+      <w:pPr>
+        <w:rPr>
+          <w:rStyle w:val="IntenseEmphasis"/>
+        </w:rPr>
+      </w:pPr>
+      <w:r>
+        <w:rPr>
+          <w:rStyle w:val="IntenseEmphasis"/>
+        </w:rPr>
+        <w:t>X</w:t>
       </w:r>
     </w:p>
     <w:p>
@@ -84,7 +658,8 @@
         <w:pStyle w:val="Heading2"/>
       </w:pPr>
       <w:r>
-        <w:t>Herramientas, Entorno e Infraestructura</w:t>
+        <w:lastRenderedPageBreak/>
+        <w:t>Control</w:t>
       </w:r>
     </w:p>
     <w:p>
@@ -92,7 +667,23 @@
         <w:pStyle w:val="Heading2"/>
       </w:pPr>
       <w:r>
-        <w:t>Cronograma</w:t>
+        <w:t>Estado</w:t>
+      </w:r>
+    </w:p>
+    <w:p>
+      <w:pPr>
+        <w:pStyle w:val="Heading2"/>
+      </w:pPr>
+      <w:r>
+        <w:t>Auditoría</w:t>
+      </w:r>
+    </w:p>
+    <w:p>
+      <w:pPr>
+        <w:pStyle w:val="Heading2"/>
+      </w:pPr>
+      <w:r>
+        <w:t>Gestión de entrega y lanzamiento</w:t>
       </w:r>
     </w:p>
     <w:p/>
@@ -109,6 +700,458 @@
 <file path=word/numbering.xml><?xml version="1.0" encoding="utf-8"?>
 <w:numbering xmlns:wpc="http://schemas.microsoft.com/office/word/2010/wordprocessingCanvas" xmlns:mc="http://schemas.openxmlformats.org/markup-compatibility/2006" xmlns:o="urn:schemas-microsoft-com:office:office" xmlns:r="http://schemas.openxmlformats.org/officeDocument/2006/relationships" xmlns:m="http://schemas.openxmlformats.org/officeDocument/2006/math" xmlns:v="urn:schemas-microsoft-com:vml" xmlns:wp14="http://schemas.microsoft.com/office/word/2010/wordprocessingDrawing" xmlns:wp="http://schemas.openxmlformats.org/drawingml/2006/wordprocessingDrawing" xmlns:w10="urn:schemas-microsoft-com:office:word" xmlns:w="http://schemas.openxmlformats.org/wordprocessingml/2006/main" xmlns:w14="http://schemas.microsoft.com/office/word/2010/wordml" xmlns:w15="http://schemas.microsoft.com/office/word/2012/wordml" xmlns:wpg="http://schemas.microsoft.com/office/word/2010/wordprocessingGroup" xmlns:wpi="http://schemas.microsoft.com/office/word/2010/wordprocessingInk" xmlns:wne="http://schemas.microsoft.com/office/word/2006/wordml" xmlns:wps="http://schemas.microsoft.com/office/word/2010/wordprocessingShape" mc:Ignorable="w14 w15 wp14">
   <w:abstractNum w:abstractNumId="0" w15:restartNumberingAfterBreak="0">
+    <w:nsid w:val="05ED15BC"/>
+    <w:multiLevelType w:val="hybridMultilevel"/>
+    <w:tmpl w:val="1FBE1CE8"/>
+    <w:lvl w:ilvl="0" w:tplc="04090001">
+      <w:start w:val="1"/>
+      <w:numFmt w:val="bullet"/>
+      <w:lvlText w:val=""/>
+      <w:lvlJc w:val="left"/>
+      <w:pPr>
+        <w:ind w:left="720" w:hanging="360"/>
+      </w:pPr>
+      <w:rPr>
+        <w:rFonts w:ascii="Symbol" w:hAnsi="Symbol" w:hint="default"/>
+      </w:rPr>
+    </w:lvl>
+    <w:lvl w:ilvl="1" w:tplc="04090003" w:tentative="1">
+      <w:start w:val="1"/>
+      <w:numFmt w:val="bullet"/>
+      <w:lvlText w:val="o"/>
+      <w:lvlJc w:val="left"/>
+      <w:pPr>
+        <w:ind w:left="1440" w:hanging="360"/>
+      </w:pPr>
+      <w:rPr>
+        <w:rFonts w:ascii="Courier New" w:hAnsi="Courier New" w:cs="Courier New" w:hint="default"/>
+      </w:rPr>
+    </w:lvl>
+    <w:lvl w:ilvl="2" w:tplc="04090005" w:tentative="1">
+      <w:start w:val="1"/>
+      <w:numFmt w:val="bullet"/>
+      <w:lvlText w:val=""/>
+      <w:lvlJc w:val="left"/>
+      <w:pPr>
+        <w:ind w:left="2160" w:hanging="360"/>
+      </w:pPr>
+      <w:rPr>
+        <w:rFonts w:ascii="Wingdings" w:hAnsi="Wingdings" w:hint="default"/>
+      </w:rPr>
+    </w:lvl>
+    <w:lvl w:ilvl="3" w:tplc="04090001" w:tentative="1">
+      <w:start w:val="1"/>
+      <w:numFmt w:val="bullet"/>
+      <w:lvlText w:val=""/>
+      <w:lvlJc w:val="left"/>
+      <w:pPr>
+        <w:ind w:left="2880" w:hanging="360"/>
+      </w:pPr>
+      <w:rPr>
+        <w:rFonts w:ascii="Symbol" w:hAnsi="Symbol" w:hint="default"/>
+      </w:rPr>
+    </w:lvl>
+    <w:lvl w:ilvl="4" w:tplc="04090003" w:tentative="1">
+      <w:start w:val="1"/>
+      <w:numFmt w:val="bullet"/>
+      <w:lvlText w:val="o"/>
+      <w:lvlJc w:val="left"/>
+      <w:pPr>
+        <w:ind w:left="3600" w:hanging="360"/>
+      </w:pPr>
+      <w:rPr>
+        <w:rFonts w:ascii="Courier New" w:hAnsi="Courier New" w:cs="Courier New" w:hint="default"/>
+      </w:rPr>
+    </w:lvl>
+    <w:lvl w:ilvl="5" w:tplc="04090005" w:tentative="1">
+      <w:start w:val="1"/>
+      <w:numFmt w:val="bullet"/>
+      <w:lvlText w:val=""/>
+      <w:lvlJc w:val="left"/>
+      <w:pPr>
+        <w:ind w:left="4320" w:hanging="360"/>
+      </w:pPr>
+      <w:rPr>
+        <w:rFonts w:ascii="Wingdings" w:hAnsi="Wingdings" w:hint="default"/>
+      </w:rPr>
+    </w:lvl>
+    <w:lvl w:ilvl="6" w:tplc="04090001" w:tentative="1">
+      <w:start w:val="1"/>
+      <w:numFmt w:val="bullet"/>
+      <w:lvlText w:val=""/>
+      <w:lvlJc w:val="left"/>
+      <w:pPr>
+        <w:ind w:left="5040" w:hanging="360"/>
+      </w:pPr>
+      <w:rPr>
+        <w:rFonts w:ascii="Symbol" w:hAnsi="Symbol" w:hint="default"/>
+      </w:rPr>
+    </w:lvl>
+    <w:lvl w:ilvl="7" w:tplc="04090003" w:tentative="1">
+      <w:start w:val="1"/>
+      <w:numFmt w:val="bullet"/>
+      <w:lvlText w:val="o"/>
+      <w:lvlJc w:val="left"/>
+      <w:pPr>
+        <w:ind w:left="5760" w:hanging="360"/>
+      </w:pPr>
+      <w:rPr>
+        <w:rFonts w:ascii="Courier New" w:hAnsi="Courier New" w:cs="Courier New" w:hint="default"/>
+      </w:rPr>
+    </w:lvl>
+    <w:lvl w:ilvl="8" w:tplc="04090005" w:tentative="1">
+      <w:start w:val="1"/>
+      <w:numFmt w:val="bullet"/>
+      <w:lvlText w:val=""/>
+      <w:lvlJc w:val="left"/>
+      <w:pPr>
+        <w:ind w:left="6480" w:hanging="360"/>
+      </w:pPr>
+      <w:rPr>
+        <w:rFonts w:ascii="Wingdings" w:hAnsi="Wingdings" w:hint="default"/>
+      </w:rPr>
+    </w:lvl>
+  </w:abstractNum>
+  <w:abstractNum w:abstractNumId="1" w15:restartNumberingAfterBreak="0">
+    <w:nsid w:val="1101760F"/>
+    <w:multiLevelType w:val="hybridMultilevel"/>
+    <w:tmpl w:val="E736C47C"/>
+    <w:lvl w:ilvl="0" w:tplc="04090001">
+      <w:start w:val="1"/>
+      <w:numFmt w:val="bullet"/>
+      <w:lvlText w:val=""/>
+      <w:lvlJc w:val="left"/>
+      <w:pPr>
+        <w:ind w:left="720" w:hanging="360"/>
+      </w:pPr>
+      <w:rPr>
+        <w:rFonts w:ascii="Symbol" w:hAnsi="Symbol" w:hint="default"/>
+      </w:rPr>
+    </w:lvl>
+    <w:lvl w:ilvl="1" w:tplc="04090003" w:tentative="1">
+      <w:start w:val="1"/>
+      <w:numFmt w:val="bullet"/>
+      <w:lvlText w:val="o"/>
+      <w:lvlJc w:val="left"/>
+      <w:pPr>
+        <w:ind w:left="1440" w:hanging="360"/>
+      </w:pPr>
+      <w:rPr>
+        <w:rFonts w:ascii="Courier New" w:hAnsi="Courier New" w:cs="Courier New" w:hint="default"/>
+      </w:rPr>
+    </w:lvl>
+    <w:lvl w:ilvl="2" w:tplc="04090005" w:tentative="1">
+      <w:start w:val="1"/>
+      <w:numFmt w:val="bullet"/>
+      <w:lvlText w:val=""/>
+      <w:lvlJc w:val="left"/>
+      <w:pPr>
+        <w:ind w:left="2160" w:hanging="360"/>
+      </w:pPr>
+      <w:rPr>
+        <w:rFonts w:ascii="Wingdings" w:hAnsi="Wingdings" w:hint="default"/>
+      </w:rPr>
+    </w:lvl>
+    <w:lvl w:ilvl="3" w:tplc="04090001" w:tentative="1">
+      <w:start w:val="1"/>
+      <w:numFmt w:val="bullet"/>
+      <w:lvlText w:val=""/>
+      <w:lvlJc w:val="left"/>
+      <w:pPr>
+        <w:ind w:left="2880" w:hanging="360"/>
+      </w:pPr>
+      <w:rPr>
+        <w:rFonts w:ascii="Symbol" w:hAnsi="Symbol" w:hint="default"/>
+      </w:rPr>
+    </w:lvl>
+    <w:lvl w:ilvl="4" w:tplc="04090003" w:tentative="1">
+      <w:start w:val="1"/>
+      <w:numFmt w:val="bullet"/>
+      <w:lvlText w:val="o"/>
+      <w:lvlJc w:val="left"/>
+      <w:pPr>
+        <w:ind w:left="3600" w:hanging="360"/>
+      </w:pPr>
+      <w:rPr>
+        <w:rFonts w:ascii="Courier New" w:hAnsi="Courier New" w:cs="Courier New" w:hint="default"/>
+      </w:rPr>
+    </w:lvl>
+    <w:lvl w:ilvl="5" w:tplc="04090005" w:tentative="1">
+      <w:start w:val="1"/>
+      <w:numFmt w:val="bullet"/>
+      <w:lvlText w:val=""/>
+      <w:lvlJc w:val="left"/>
+      <w:pPr>
+        <w:ind w:left="4320" w:hanging="360"/>
+      </w:pPr>
+      <w:rPr>
+        <w:rFonts w:ascii="Wingdings" w:hAnsi="Wingdings" w:hint="default"/>
+      </w:rPr>
+    </w:lvl>
+    <w:lvl w:ilvl="6" w:tplc="04090001" w:tentative="1">
+      <w:start w:val="1"/>
+      <w:numFmt w:val="bullet"/>
+      <w:lvlText w:val=""/>
+      <w:lvlJc w:val="left"/>
+      <w:pPr>
+        <w:ind w:left="5040" w:hanging="360"/>
+      </w:pPr>
+      <w:rPr>
+        <w:rFonts w:ascii="Symbol" w:hAnsi="Symbol" w:hint="default"/>
+      </w:rPr>
+    </w:lvl>
+    <w:lvl w:ilvl="7" w:tplc="04090003" w:tentative="1">
+      <w:start w:val="1"/>
+      <w:numFmt w:val="bullet"/>
+      <w:lvlText w:val="o"/>
+      <w:lvlJc w:val="left"/>
+      <w:pPr>
+        <w:ind w:left="5760" w:hanging="360"/>
+      </w:pPr>
+      <w:rPr>
+        <w:rFonts w:ascii="Courier New" w:hAnsi="Courier New" w:cs="Courier New" w:hint="default"/>
+      </w:rPr>
+    </w:lvl>
+    <w:lvl w:ilvl="8" w:tplc="04090005" w:tentative="1">
+      <w:start w:val="1"/>
+      <w:numFmt w:val="bullet"/>
+      <w:lvlText w:val=""/>
+      <w:lvlJc w:val="left"/>
+      <w:pPr>
+        <w:ind w:left="6480" w:hanging="360"/>
+      </w:pPr>
+      <w:rPr>
+        <w:rFonts w:ascii="Wingdings" w:hAnsi="Wingdings" w:hint="default"/>
+      </w:rPr>
+    </w:lvl>
+  </w:abstractNum>
+  <w:abstractNum w:abstractNumId="2" w15:restartNumberingAfterBreak="0">
+    <w:nsid w:val="159B0CA2"/>
+    <w:multiLevelType w:val="hybridMultilevel"/>
+    <w:tmpl w:val="BCFA50DE"/>
+    <w:lvl w:ilvl="0" w:tplc="04090001">
+      <w:start w:val="1"/>
+      <w:numFmt w:val="bullet"/>
+      <w:lvlText w:val=""/>
+      <w:lvlJc w:val="left"/>
+      <w:pPr>
+        <w:ind w:left="720" w:hanging="360"/>
+      </w:pPr>
+      <w:rPr>
+        <w:rFonts w:ascii="Symbol" w:hAnsi="Symbol" w:hint="default"/>
+      </w:rPr>
+    </w:lvl>
+    <w:lvl w:ilvl="1" w:tplc="04090003" w:tentative="1">
+      <w:start w:val="1"/>
+      <w:numFmt w:val="bullet"/>
+      <w:lvlText w:val="o"/>
+      <w:lvlJc w:val="left"/>
+      <w:pPr>
+        <w:ind w:left="1440" w:hanging="360"/>
+      </w:pPr>
+      <w:rPr>
+        <w:rFonts w:ascii="Courier New" w:hAnsi="Courier New" w:cs="Courier New" w:hint="default"/>
+      </w:rPr>
+    </w:lvl>
+    <w:lvl w:ilvl="2" w:tplc="04090005" w:tentative="1">
+      <w:start w:val="1"/>
+      <w:numFmt w:val="bullet"/>
+      <w:lvlText w:val=""/>
+      <w:lvlJc w:val="left"/>
+      <w:pPr>
+        <w:ind w:left="2160" w:hanging="360"/>
+      </w:pPr>
+      <w:rPr>
+        <w:rFonts w:ascii="Wingdings" w:hAnsi="Wingdings" w:hint="default"/>
+      </w:rPr>
+    </w:lvl>
+    <w:lvl w:ilvl="3" w:tplc="04090001" w:tentative="1">
+      <w:start w:val="1"/>
+      <w:numFmt w:val="bullet"/>
+      <w:lvlText w:val=""/>
+      <w:lvlJc w:val="left"/>
+      <w:pPr>
+        <w:ind w:left="2880" w:hanging="360"/>
+      </w:pPr>
+      <w:rPr>
+        <w:rFonts w:ascii="Symbol" w:hAnsi="Symbol" w:hint="default"/>
+      </w:rPr>
+    </w:lvl>
+    <w:lvl w:ilvl="4" w:tplc="04090003" w:tentative="1">
+      <w:start w:val="1"/>
+      <w:numFmt w:val="bullet"/>
+      <w:lvlText w:val="o"/>
+      <w:lvlJc w:val="left"/>
+      <w:pPr>
+        <w:ind w:left="3600" w:hanging="360"/>
+      </w:pPr>
+      <w:rPr>
+        <w:rFonts w:ascii="Courier New" w:hAnsi="Courier New" w:cs="Courier New" w:hint="default"/>
+      </w:rPr>
+    </w:lvl>
+    <w:lvl w:ilvl="5" w:tplc="04090005" w:tentative="1">
+      <w:start w:val="1"/>
+      <w:numFmt w:val="bullet"/>
+      <w:lvlText w:val=""/>
+      <w:lvlJc w:val="left"/>
+      <w:pPr>
+        <w:ind w:left="4320" w:hanging="360"/>
+      </w:pPr>
+      <w:rPr>
+        <w:rFonts w:ascii="Wingdings" w:hAnsi="Wingdings" w:hint="default"/>
+      </w:rPr>
+    </w:lvl>
+    <w:lvl w:ilvl="6" w:tplc="04090001" w:tentative="1">
+      <w:start w:val="1"/>
+      <w:numFmt w:val="bullet"/>
+      <w:lvlText w:val=""/>
+      <w:lvlJc w:val="left"/>
+      <w:pPr>
+        <w:ind w:left="5040" w:hanging="360"/>
+      </w:pPr>
+      <w:rPr>
+        <w:rFonts w:ascii="Symbol" w:hAnsi="Symbol" w:hint="default"/>
+      </w:rPr>
+    </w:lvl>
+    <w:lvl w:ilvl="7" w:tplc="04090003" w:tentative="1">
+      <w:start w:val="1"/>
+      <w:numFmt w:val="bullet"/>
+      <w:lvlText w:val="o"/>
+      <w:lvlJc w:val="left"/>
+      <w:pPr>
+        <w:ind w:left="5760" w:hanging="360"/>
+      </w:pPr>
+      <w:rPr>
+        <w:rFonts w:ascii="Courier New" w:hAnsi="Courier New" w:cs="Courier New" w:hint="default"/>
+      </w:rPr>
+    </w:lvl>
+    <w:lvl w:ilvl="8" w:tplc="04090005" w:tentative="1">
+      <w:start w:val="1"/>
+      <w:numFmt w:val="bullet"/>
+      <w:lvlText w:val=""/>
+      <w:lvlJc w:val="left"/>
+      <w:pPr>
+        <w:ind w:left="6480" w:hanging="360"/>
+      </w:pPr>
+      <w:rPr>
+        <w:rFonts w:ascii="Wingdings" w:hAnsi="Wingdings" w:hint="default"/>
+      </w:rPr>
+    </w:lvl>
+  </w:abstractNum>
+  <w:abstractNum w:abstractNumId="3" w15:restartNumberingAfterBreak="0">
+    <w:nsid w:val="48274F40"/>
+    <w:multiLevelType w:val="hybridMultilevel"/>
+    <w:tmpl w:val="2A3EEF04"/>
+    <w:lvl w:ilvl="0" w:tplc="04090001">
+      <w:start w:val="1"/>
+      <w:numFmt w:val="bullet"/>
+      <w:lvlText w:val=""/>
+      <w:lvlJc w:val="left"/>
+      <w:pPr>
+        <w:ind w:left="720" w:hanging="360"/>
+      </w:pPr>
+      <w:rPr>
+        <w:rFonts w:ascii="Symbol" w:hAnsi="Symbol" w:hint="default"/>
+      </w:rPr>
+    </w:lvl>
+    <w:lvl w:ilvl="1" w:tplc="04090003" w:tentative="1">
+      <w:start w:val="1"/>
+      <w:numFmt w:val="bullet"/>
+      <w:lvlText w:val="o"/>
+      <w:lvlJc w:val="left"/>
+      <w:pPr>
+        <w:ind w:left="1440" w:hanging="360"/>
+      </w:pPr>
+      <w:rPr>
+        <w:rFonts w:ascii="Courier New" w:hAnsi="Courier New" w:cs="Courier New" w:hint="default"/>
+      </w:rPr>
+    </w:lvl>
+    <w:lvl w:ilvl="2" w:tplc="04090005" w:tentative="1">
+      <w:start w:val="1"/>
+      <w:numFmt w:val="bullet"/>
+      <w:lvlText w:val=""/>
+      <w:lvlJc w:val="left"/>
+      <w:pPr>
+        <w:ind w:left="2160" w:hanging="360"/>
+      </w:pPr>
+      <w:rPr>
+        <w:rFonts w:ascii="Wingdings" w:hAnsi="Wingdings" w:hint="default"/>
+      </w:rPr>
+    </w:lvl>
+    <w:lvl w:ilvl="3" w:tplc="04090001" w:tentative="1">
+      <w:start w:val="1"/>
+      <w:numFmt w:val="bullet"/>
+      <w:lvlText w:val=""/>
+      <w:lvlJc w:val="left"/>
+      <w:pPr>
+        <w:ind w:left="2880" w:hanging="360"/>
+      </w:pPr>
+      <w:rPr>
+        <w:rFonts w:ascii="Symbol" w:hAnsi="Symbol" w:hint="default"/>
+      </w:rPr>
+    </w:lvl>
+    <w:lvl w:ilvl="4" w:tplc="04090003" w:tentative="1">
+      <w:start w:val="1"/>
+      <w:numFmt w:val="bullet"/>
+      <w:lvlText w:val="o"/>
+      <w:lvlJc w:val="left"/>
+      <w:pPr>
+        <w:ind w:left="3600" w:hanging="360"/>
+      </w:pPr>
+      <w:rPr>
+        <w:rFonts w:ascii="Courier New" w:hAnsi="Courier New" w:cs="Courier New" w:hint="default"/>
+      </w:rPr>
+    </w:lvl>
+    <w:lvl w:ilvl="5" w:tplc="04090005" w:tentative="1">
+      <w:start w:val="1"/>
+      <w:numFmt w:val="bullet"/>
+      <w:lvlText w:val=""/>
+      <w:lvlJc w:val="left"/>
+      <w:pPr>
+        <w:ind w:left="4320" w:hanging="360"/>
+      </w:pPr>
+      <w:rPr>
+        <w:rFonts w:ascii="Wingdings" w:hAnsi="Wingdings" w:hint="default"/>
+      </w:rPr>
+    </w:lvl>
+    <w:lvl w:ilvl="6" w:tplc="04090001" w:tentative="1">
+      <w:start w:val="1"/>
+      <w:numFmt w:val="bullet"/>
+      <w:lvlText w:val=""/>
+      <w:lvlJc w:val="left"/>
+      <w:pPr>
+        <w:ind w:left="5040" w:hanging="360"/>
+      </w:pPr>
+      <w:rPr>
+        <w:rFonts w:ascii="Symbol" w:hAnsi="Symbol" w:hint="default"/>
+      </w:rPr>
+    </w:lvl>
+    <w:lvl w:ilvl="7" w:tplc="04090003" w:tentative="1">
+      <w:start w:val="1"/>
+      <w:numFmt w:val="bullet"/>
+      <w:lvlText w:val="o"/>
+      <w:lvlJc w:val="left"/>
+      <w:pPr>
+        <w:ind w:left="5760" w:hanging="360"/>
+      </w:pPr>
+      <w:rPr>
+        <w:rFonts w:ascii="Courier New" w:hAnsi="Courier New" w:cs="Courier New" w:hint="default"/>
+      </w:rPr>
+    </w:lvl>
+    <w:lvl w:ilvl="8" w:tplc="04090005" w:tentative="1">
+      <w:start w:val="1"/>
+      <w:numFmt w:val="bullet"/>
+      <w:lvlText w:val=""/>
+      <w:lvlJc w:val="left"/>
+      <w:pPr>
+        <w:ind w:left="6480" w:hanging="360"/>
+      </w:pPr>
+      <w:rPr>
+        <w:rFonts w:ascii="Wingdings" w:hAnsi="Wingdings" w:hint="default"/>
+      </w:rPr>
+    </w:lvl>
+  </w:abstractNum>
+  <w:abstractNum w:abstractNumId="4" w15:restartNumberingAfterBreak="0">
     <w:nsid w:val="52D2189F"/>
     <w:multiLevelType w:val="multilevel"/>
     <w:tmpl w:val="04090025"/>
@@ -139,7 +1182,7 @@
       <w:lvlText w:val="%1.%2.%3"/>
       <w:lvlJc w:val="left"/>
       <w:pPr>
-        <w:ind w:left="720" w:hanging="720"/>
+        <w:ind w:left="2790" w:hanging="720"/>
       </w:pPr>
     </w:lvl>
     <w:lvl w:ilvl="3">
@@ -203,8 +1246,228 @@
       </w:pPr>
     </w:lvl>
   </w:abstractNum>
+  <w:abstractNum w:abstractNumId="5" w15:restartNumberingAfterBreak="0">
+    <w:nsid w:val="66C31D7F"/>
+    <w:multiLevelType w:val="hybridMultilevel"/>
+    <w:tmpl w:val="A72E16E4"/>
+    <w:lvl w:ilvl="0" w:tplc="9DA4300C">
+      <w:start w:val="1"/>
+      <w:numFmt w:val="decimal"/>
+      <w:lvlText w:val="D%1."/>
+      <w:lvlJc w:val="left"/>
+      <w:pPr>
+        <w:ind w:left="360" w:hanging="360"/>
+      </w:pPr>
+      <w:rPr>
+        <w:rFonts w:hint="default"/>
+      </w:rPr>
+    </w:lvl>
+    <w:lvl w:ilvl="1" w:tplc="04090019" w:tentative="1">
+      <w:start w:val="1"/>
+      <w:numFmt w:val="lowerLetter"/>
+      <w:lvlText w:val="%2."/>
+      <w:lvlJc w:val="left"/>
+      <w:pPr>
+        <w:ind w:left="1080" w:hanging="360"/>
+      </w:pPr>
+    </w:lvl>
+    <w:lvl w:ilvl="2" w:tplc="0409001B" w:tentative="1">
+      <w:start w:val="1"/>
+      <w:numFmt w:val="lowerRoman"/>
+      <w:lvlText w:val="%3."/>
+      <w:lvlJc w:val="right"/>
+      <w:pPr>
+        <w:ind w:left="1800" w:hanging="180"/>
+      </w:pPr>
+    </w:lvl>
+    <w:lvl w:ilvl="3" w:tplc="0409000F" w:tentative="1">
+      <w:start w:val="1"/>
+      <w:numFmt w:val="decimal"/>
+      <w:lvlText w:val="%4."/>
+      <w:lvlJc w:val="left"/>
+      <w:pPr>
+        <w:ind w:left="2520" w:hanging="360"/>
+      </w:pPr>
+    </w:lvl>
+    <w:lvl w:ilvl="4" w:tplc="04090019" w:tentative="1">
+      <w:start w:val="1"/>
+      <w:numFmt w:val="lowerLetter"/>
+      <w:lvlText w:val="%5."/>
+      <w:lvlJc w:val="left"/>
+      <w:pPr>
+        <w:ind w:left="3240" w:hanging="360"/>
+      </w:pPr>
+    </w:lvl>
+    <w:lvl w:ilvl="5" w:tplc="0409001B" w:tentative="1">
+      <w:start w:val="1"/>
+      <w:numFmt w:val="lowerRoman"/>
+      <w:lvlText w:val="%6."/>
+      <w:lvlJc w:val="right"/>
+      <w:pPr>
+        <w:ind w:left="3960" w:hanging="180"/>
+      </w:pPr>
+    </w:lvl>
+    <w:lvl w:ilvl="6" w:tplc="0409000F" w:tentative="1">
+      <w:start w:val="1"/>
+      <w:numFmt w:val="decimal"/>
+      <w:lvlText w:val="%7."/>
+      <w:lvlJc w:val="left"/>
+      <w:pPr>
+        <w:ind w:left="4680" w:hanging="360"/>
+      </w:pPr>
+    </w:lvl>
+    <w:lvl w:ilvl="7" w:tplc="04090019" w:tentative="1">
+      <w:start w:val="1"/>
+      <w:numFmt w:val="lowerLetter"/>
+      <w:lvlText w:val="%8."/>
+      <w:lvlJc w:val="left"/>
+      <w:pPr>
+        <w:ind w:left="5400" w:hanging="360"/>
+      </w:pPr>
+    </w:lvl>
+    <w:lvl w:ilvl="8" w:tplc="0409001B" w:tentative="1">
+      <w:start w:val="1"/>
+      <w:numFmt w:val="lowerRoman"/>
+      <w:lvlText w:val="%9."/>
+      <w:lvlJc w:val="right"/>
+      <w:pPr>
+        <w:ind w:left="6120" w:hanging="180"/>
+      </w:pPr>
+    </w:lvl>
+  </w:abstractNum>
+  <w:abstractNum w:abstractNumId="6" w15:restartNumberingAfterBreak="0">
+    <w:nsid w:val="7DED4BAE"/>
+    <w:multiLevelType w:val="hybridMultilevel"/>
+    <w:tmpl w:val="5440B0AA"/>
+    <w:lvl w:ilvl="0" w:tplc="04090001">
+      <w:start w:val="1"/>
+      <w:numFmt w:val="bullet"/>
+      <w:lvlText w:val=""/>
+      <w:lvlJc w:val="left"/>
+      <w:pPr>
+        <w:ind w:left="720" w:hanging="360"/>
+      </w:pPr>
+      <w:rPr>
+        <w:rFonts w:ascii="Symbol" w:hAnsi="Symbol" w:hint="default"/>
+      </w:rPr>
+    </w:lvl>
+    <w:lvl w:ilvl="1" w:tplc="04090003" w:tentative="1">
+      <w:start w:val="1"/>
+      <w:numFmt w:val="bullet"/>
+      <w:lvlText w:val="o"/>
+      <w:lvlJc w:val="left"/>
+      <w:pPr>
+        <w:ind w:left="1440" w:hanging="360"/>
+      </w:pPr>
+      <w:rPr>
+        <w:rFonts w:ascii="Courier New" w:hAnsi="Courier New" w:cs="Courier New" w:hint="default"/>
+      </w:rPr>
+    </w:lvl>
+    <w:lvl w:ilvl="2" w:tplc="04090005" w:tentative="1">
+      <w:start w:val="1"/>
+      <w:numFmt w:val="bullet"/>
+      <w:lvlText w:val=""/>
+      <w:lvlJc w:val="left"/>
+      <w:pPr>
+        <w:ind w:left="2160" w:hanging="360"/>
+      </w:pPr>
+      <w:rPr>
+        <w:rFonts w:ascii="Wingdings" w:hAnsi="Wingdings" w:hint="default"/>
+      </w:rPr>
+    </w:lvl>
+    <w:lvl w:ilvl="3" w:tplc="04090001" w:tentative="1">
+      <w:start w:val="1"/>
+      <w:numFmt w:val="bullet"/>
+      <w:lvlText w:val=""/>
+      <w:lvlJc w:val="left"/>
+      <w:pPr>
+        <w:ind w:left="2880" w:hanging="360"/>
+      </w:pPr>
+      <w:rPr>
+        <w:rFonts w:ascii="Symbol" w:hAnsi="Symbol" w:hint="default"/>
+      </w:rPr>
+    </w:lvl>
+    <w:lvl w:ilvl="4" w:tplc="04090003" w:tentative="1">
+      <w:start w:val="1"/>
+      <w:numFmt w:val="bullet"/>
+      <w:lvlText w:val="o"/>
+      <w:lvlJc w:val="left"/>
+      <w:pPr>
+        <w:ind w:left="3600" w:hanging="360"/>
+      </w:pPr>
+      <w:rPr>
+        <w:rFonts w:ascii="Courier New" w:hAnsi="Courier New" w:cs="Courier New" w:hint="default"/>
+      </w:rPr>
+    </w:lvl>
+    <w:lvl w:ilvl="5" w:tplc="04090005" w:tentative="1">
+      <w:start w:val="1"/>
+      <w:numFmt w:val="bullet"/>
+      <w:lvlText w:val=""/>
+      <w:lvlJc w:val="left"/>
+      <w:pPr>
+        <w:ind w:left="4320" w:hanging="360"/>
+      </w:pPr>
+      <w:rPr>
+        <w:rFonts w:ascii="Wingdings" w:hAnsi="Wingdings" w:hint="default"/>
+      </w:rPr>
+    </w:lvl>
+    <w:lvl w:ilvl="6" w:tplc="04090001" w:tentative="1">
+      <w:start w:val="1"/>
+      <w:numFmt w:val="bullet"/>
+      <w:lvlText w:val=""/>
+      <w:lvlJc w:val="left"/>
+      <w:pPr>
+        <w:ind w:left="5040" w:hanging="360"/>
+      </w:pPr>
+      <w:rPr>
+        <w:rFonts w:ascii="Symbol" w:hAnsi="Symbol" w:hint="default"/>
+      </w:rPr>
+    </w:lvl>
+    <w:lvl w:ilvl="7" w:tplc="04090003" w:tentative="1">
+      <w:start w:val="1"/>
+      <w:numFmt w:val="bullet"/>
+      <w:lvlText w:val="o"/>
+      <w:lvlJc w:val="left"/>
+      <w:pPr>
+        <w:ind w:left="5760" w:hanging="360"/>
+      </w:pPr>
+      <w:rPr>
+        <w:rFonts w:ascii="Courier New" w:hAnsi="Courier New" w:cs="Courier New" w:hint="default"/>
+      </w:rPr>
+    </w:lvl>
+    <w:lvl w:ilvl="8" w:tplc="04090005" w:tentative="1">
+      <w:start w:val="1"/>
+      <w:numFmt w:val="bullet"/>
+      <w:lvlText w:val=""/>
+      <w:lvlJc w:val="left"/>
+      <w:pPr>
+        <w:ind w:left="6480" w:hanging="360"/>
+      </w:pPr>
+      <w:rPr>
+        <w:rFonts w:ascii="Wingdings" w:hAnsi="Wingdings" w:hint="default"/>
+      </w:rPr>
+    </w:lvl>
+  </w:abstractNum>
   <w:num w:numId="1">
+    <w:abstractNumId w:val="4"/>
+  </w:num>
+  <w:num w:numId="2">
+    <w:abstractNumId w:val="2"/>
+  </w:num>
+  <w:num w:numId="3">
+    <w:abstractNumId w:val="1"/>
+  </w:num>
+  <w:num w:numId="4">
+    <w:abstractNumId w:val="6"/>
+  </w:num>
+  <w:num w:numId="5">
+    <w:abstractNumId w:val="3"/>
+  </w:num>
+  <w:num w:numId="6">
     <w:abstractNumId w:val="0"/>
+  </w:num>
+  <w:num w:numId="7">
+    <w:abstractNumId w:val="5"/>
   </w:num>
 </w:numbering>
 </file>
@@ -662,10 +1925,9 @@
     <w:next w:val="Normal"/>
     <w:link w:val="Heading3Char"/>
     <w:uiPriority w:val="9"/>
-    <w:semiHidden/>
     <w:unhideWhenUsed/>
     <w:qFormat/>
-    <w:rsid w:val="00E16DDF"/>
+    <w:rsid w:val="0055385D"/>
     <w:pPr>
       <w:keepNext/>
       <w:keepLines/>
@@ -674,11 +1936,12 @@
         <w:numId w:val="1"/>
       </w:numPr>
       <w:spacing w:before="40" w:after="0"/>
+      <w:ind w:left="720"/>
       <w:outlineLvl w:val="2"/>
     </w:pPr>
     <w:rPr>
       <w:rFonts w:asciiTheme="majorHAnsi" w:eastAsiaTheme="majorEastAsia" w:hAnsiTheme="majorHAnsi" w:cstheme="majorBidi"/>
-      <w:color w:val="1F4D78" w:themeColor="accent1" w:themeShade="7F"/>
+      <w:i/>
       <w:sz w:val="24"/>
       <w:szCs w:val="24"/>
     </w:rPr>
@@ -970,11 +2233,10 @@
     <w:basedOn w:val="DefaultParagraphFont"/>
     <w:link w:val="Heading3"/>
     <w:uiPriority w:val="9"/>
-    <w:semiHidden/>
-    <w:rsid w:val="00E16DDF"/>
+    <w:rsid w:val="0055385D"/>
     <w:rPr>
       <w:rFonts w:asciiTheme="majorHAnsi" w:eastAsiaTheme="majorEastAsia" w:hAnsiTheme="majorHAnsi" w:cstheme="majorBidi"/>
-      <w:color w:val="1F4D78" w:themeColor="accent1" w:themeShade="7F"/>
+      <w:i/>
       <w:sz w:val="24"/>
       <w:szCs w:val="24"/>
       <w:lang w:val="es-PE"/>
@@ -1066,6 +2328,59 @@
       <w:sz w:val="21"/>
       <w:szCs w:val="21"/>
       <w:lang w:val="es-PE"/>
+    </w:rPr>
+  </w:style>
+  <w:style w:type="table" w:styleId="TableGrid">
+    <w:name w:val="Table Grid"/>
+    <w:basedOn w:val="TableNormal"/>
+    <w:uiPriority w:val="39"/>
+    <w:rsid w:val="00470CB0"/>
+    <w:pPr>
+      <w:spacing w:after="0" w:line="240" w:lineRule="auto"/>
+    </w:pPr>
+    <w:tblPr>
+      <w:tblBorders>
+        <w:top w:val="single" w:sz="4" w:space="0" w:color="auto"/>
+        <w:left w:val="single" w:sz="4" w:space="0" w:color="auto"/>
+        <w:bottom w:val="single" w:sz="4" w:space="0" w:color="auto"/>
+        <w:right w:val="single" w:sz="4" w:space="0" w:color="auto"/>
+        <w:insideH w:val="single" w:sz="4" w:space="0" w:color="auto"/>
+        <w:insideV w:val="single" w:sz="4" w:space="0" w:color="auto"/>
+      </w:tblBorders>
+    </w:tblPr>
+  </w:style>
+  <w:style w:type="paragraph" w:styleId="ListParagraph">
+    <w:name w:val="List Paragraph"/>
+    <w:basedOn w:val="Normal"/>
+    <w:uiPriority w:val="34"/>
+    <w:qFormat/>
+    <w:rsid w:val="0055385D"/>
+    <w:pPr>
+      <w:ind w:left="720"/>
+      <w:contextualSpacing/>
+    </w:pPr>
+  </w:style>
+  <w:style w:type="character" w:styleId="IntenseEmphasis">
+    <w:name w:val="Intense Emphasis"/>
+    <w:basedOn w:val="DefaultParagraphFont"/>
+    <w:uiPriority w:val="21"/>
+    <w:qFormat/>
+    <w:rsid w:val="006A520B"/>
+    <w:rPr>
+      <w:i/>
+      <w:iCs/>
+      <w:color w:val="5B9BD5" w:themeColor="accent1"/>
+    </w:rPr>
+  </w:style>
+  <w:style w:type="character" w:styleId="Hyperlink">
+    <w:name w:val="Hyperlink"/>
+    <w:basedOn w:val="DefaultParagraphFont"/>
+    <w:uiPriority w:val="99"/>
+    <w:unhideWhenUsed/>
+    <w:rsid w:val="00F37297"/>
+    <w:rPr>
+      <w:color w:val="0563C1" w:themeColor="hyperlink"/>
+      <w:u w:val="single"/>
     </w:rPr>
   </w:style>
 </w:styles>

</xml_diff>

<commit_message>
Se agrego roles al plan de SCM
</commit_message>
<xml_diff>
--- a/documentation/scm/sggv-scm-plan.docx
+++ b/documentation/scm/sggv-scm-plan.docx
@@ -96,26 +96,251 @@
     </w:p>
     <w:p>
       <w:pPr>
-        <w:rPr>
-          <w:i/>
-          <w:iCs/>
-          <w:color w:val="5B9BD5" w:themeColor="accent1"/>
-        </w:rPr>
-      </w:pPr>
-      <w:r>
-        <w:rPr>
-          <w:rStyle w:val="IntenseEmphasis"/>
-        </w:rPr>
-        <w:t>X</w:t>
-      </w:r>
-      <w:bookmarkStart w:id="0" w:name="_GoBack"/>
-      <w:bookmarkEnd w:id="0"/>
-    </w:p>
+        <w:pStyle w:val="Heading3"/>
+      </w:pPr>
+      <w:r>
+        <w:t>Gestor de la configuración</w:t>
+      </w:r>
+    </w:p>
+    <w:p>
+      <w:pPr>
+        <w:pStyle w:val="ListParagraph"/>
+        <w:numPr>
+          <w:ilvl w:val="0"/>
+          <w:numId w:val="4"/>
+        </w:numPr>
+      </w:pPr>
+      <w:r>
+        <w:t xml:space="preserve">Crear el </w:t>
+      </w:r>
+      <w:r>
+        <w:t>P</w:t>
+      </w:r>
+      <w:r>
+        <w:t>lan de la gestión de la configuración de software y mantenerlo actualizado</w:t>
+      </w:r>
+      <w:r>
+        <w:t>.</w:t>
+      </w:r>
+    </w:p>
+    <w:p>
+      <w:pPr>
+        <w:pStyle w:val="ListParagraph"/>
+        <w:numPr>
+          <w:ilvl w:val="0"/>
+          <w:numId w:val="4"/>
+        </w:numPr>
+      </w:pPr>
+      <w:r>
+        <w:t>Identificar los elementos de configuración (CI) relacionados al proyecto</w:t>
+      </w:r>
+      <w:r>
+        <w:t>.</w:t>
+      </w:r>
+    </w:p>
+    <w:p>
+      <w:pPr>
+        <w:pStyle w:val="Heading3"/>
+      </w:pPr>
+      <w:r>
+        <w:t>Jefe de proyecto</w:t>
+      </w:r>
+    </w:p>
+    <w:p>
+      <w:pPr>
+        <w:pStyle w:val="ListParagraph"/>
+        <w:numPr>
+          <w:ilvl w:val="0"/>
+          <w:numId w:val="5"/>
+        </w:numPr>
+      </w:pPr>
+      <w:r>
+        <w:t>Coordinar con el Gestor de la configuración las versiones de las líneas base</w:t>
+      </w:r>
+      <w:r>
+        <w:t xml:space="preserve"> que va a tener el proyecto.</w:t>
+      </w:r>
+    </w:p>
+    <w:p>
+      <w:pPr>
+        <w:pStyle w:val="ListParagraph"/>
+        <w:numPr>
+          <w:ilvl w:val="0"/>
+          <w:numId w:val="5"/>
+        </w:numPr>
+      </w:pPr>
+      <w:r>
+        <w:t>Revisar el cumplimiento del Plan de SCM por parte del equipo del proyecto.</w:t>
+      </w:r>
+    </w:p>
+    <w:p>
+      <w:pPr>
+        <w:pStyle w:val="ListParagraph"/>
+        <w:numPr>
+          <w:ilvl w:val="0"/>
+          <w:numId w:val="5"/>
+        </w:numPr>
+      </w:pPr>
+      <w:r>
+        <w:t>Solicitar cambios al Comité de cambios a la configuración.</w:t>
+      </w:r>
+    </w:p>
+    <w:p>
+      <w:pPr>
+        <w:pStyle w:val="Heading3"/>
+      </w:pPr>
+      <w:r>
+        <w:t>Inspector de aseguramiento de la calidad</w:t>
+      </w:r>
+    </w:p>
+    <w:p>
+      <w:pPr>
+        <w:pStyle w:val="ListParagraph"/>
+        <w:numPr>
+          <w:ilvl w:val="0"/>
+          <w:numId w:val="3"/>
+        </w:numPr>
+      </w:pPr>
+      <w:r>
+        <w:t xml:space="preserve">Auditar el cumplimiento del </w:t>
+      </w:r>
+      <w:r>
+        <w:t>P</w:t>
+      </w:r>
+      <w:r>
+        <w:t>lan del SCM</w:t>
+      </w:r>
+      <w:r>
+        <w:t>.</w:t>
+      </w:r>
+    </w:p>
+    <w:p>
+      <w:pPr>
+        <w:pStyle w:val="Heading3"/>
+      </w:pPr>
+      <w:r>
+        <w:t>Miembros del equipo del proyecto</w:t>
+      </w:r>
+    </w:p>
+    <w:p>
+      <w:pPr>
+        <w:pStyle w:val="ListParagraph"/>
+        <w:numPr>
+          <w:ilvl w:val="0"/>
+          <w:numId w:val="3"/>
+        </w:numPr>
+      </w:pPr>
+      <w:r>
+        <w:t>Realizar los cambios a la configuración que se han solicitado.</w:t>
+      </w:r>
+    </w:p>
+    <w:p>
+      <w:pPr>
+        <w:pStyle w:val="ListParagraph"/>
+        <w:numPr>
+          <w:ilvl w:val="0"/>
+          <w:numId w:val="3"/>
+        </w:numPr>
+      </w:pPr>
+      <w:r>
+        <w:t>Seguir los lineamientos incluidos en el Plan de SCM.</w:t>
+      </w:r>
+    </w:p>
+    <w:p>
+      <w:pPr>
+        <w:pStyle w:val="Heading3"/>
+      </w:pPr>
+      <w:r>
+        <w:t xml:space="preserve">Miembros del </w:t>
+      </w:r>
+      <w:r>
+        <w:t>C</w:t>
+      </w:r>
+      <w:r>
+        <w:t>omité de cambios a la configuración</w:t>
+      </w:r>
+    </w:p>
+    <w:p>
+      <w:pPr>
+        <w:pStyle w:val="ListParagraph"/>
+        <w:numPr>
+          <w:ilvl w:val="0"/>
+          <w:numId w:val="2"/>
+        </w:numPr>
+      </w:pPr>
+      <w:r>
+        <w:t>Revisar las solicitudes de cambios</w:t>
+      </w:r>
+      <w:r>
+        <w:t xml:space="preserve"> a la configuración</w:t>
+      </w:r>
+    </w:p>
+    <w:p>
+      <w:pPr>
+        <w:pStyle w:val="ListParagraph"/>
+        <w:numPr>
+          <w:ilvl w:val="0"/>
+          <w:numId w:val="2"/>
+        </w:numPr>
+      </w:pPr>
+      <w:r>
+        <w:t>Medir el impacto de una solicitud de cambio</w:t>
+      </w:r>
+    </w:p>
+    <w:p>
+      <w:pPr>
+        <w:pStyle w:val="ListParagraph"/>
+        <w:numPr>
+          <w:ilvl w:val="0"/>
+          <w:numId w:val="2"/>
+        </w:numPr>
+      </w:pPr>
+      <w:r>
+        <w:t>Aprobar las solicitudes de cambio a la configuración</w:t>
+      </w:r>
+      <w:r>
+        <w:t xml:space="preserve"> </w:t>
+      </w:r>
+    </w:p>
+    <w:p>
+      <w:pPr>
+        <w:pStyle w:val="Heading3"/>
+      </w:pPr>
+      <w:r>
+        <w:t>Gestor de liberaciones</w:t>
+      </w:r>
+    </w:p>
+    <w:p>
+      <w:pPr>
+        <w:pStyle w:val="ListParagraph"/>
+        <w:numPr>
+          <w:ilvl w:val="0"/>
+          <w:numId w:val="6"/>
+        </w:numPr>
+      </w:pPr>
+      <w:r>
+        <w:t>Etiquetar las versiones para el despliegue.</w:t>
+      </w:r>
+    </w:p>
+    <w:p>
+      <w:pPr>
+        <w:pStyle w:val="ListParagraph"/>
+        <w:numPr>
+          <w:ilvl w:val="0"/>
+          <w:numId w:val="6"/>
+        </w:numPr>
+      </w:pPr>
+      <w:r>
+        <w:t>Redactar el historial de cambios de un lanzamiento.</w:t>
+      </w:r>
+    </w:p>
+    <w:p/>
     <w:p>
       <w:pPr>
         <w:pStyle w:val="Heading2"/>
       </w:pPr>
       <w:r>
+        <w:lastRenderedPageBreak/>
         <w:t xml:space="preserve">Políticas, Directrices </w:t>
       </w:r>
       <w:r>
@@ -241,7 +466,6 @@
           </w:tcPr>
           <w:p>
             <w:r>
-              <w:lastRenderedPageBreak/>
               <w:t>Tipo</w:t>
             </w:r>
           </w:p>
@@ -432,6 +656,8 @@
       <w:r>
         <w:t>:</w:t>
       </w:r>
+      <w:bookmarkStart w:id="0" w:name="_GoBack"/>
+      <w:bookmarkEnd w:id="0"/>
     </w:p>
     <w:p>
       <w:pPr>
@@ -658,7 +884,6 @@
         <w:pStyle w:val="Heading2"/>
       </w:pPr>
       <w:r>
-        <w:lastRenderedPageBreak/>
         <w:t>Control</w:t>
       </w:r>
     </w:p>
@@ -1182,7 +1407,7 @@
       <w:lvlText w:val="%1.%2.%3"/>
       <w:lvlJc w:val="left"/>
       <w:pPr>
-        <w:ind w:left="2790" w:hanging="720"/>
+        <w:ind w:left="720" w:hanging="720"/>
       </w:pPr>
     </w:lvl>
     <w:lvl w:ilvl="3">
@@ -1936,7 +2161,6 @@
         <w:numId w:val="1"/>
       </w:numPr>
       <w:spacing w:before="40" w:after="0"/>
-      <w:ind w:left="720"/>
       <w:outlineLvl w:val="2"/>
     </w:pPr>
     <w:rPr>

</xml_diff>